<commit_message>
add function to coa report for purity
</commit_message>
<xml_diff>
--- a/PMSClient/Resource/DocTemplate/Reports/COANew.docx
+++ b/PMSClient/Resource/DocTemplate/Reports/COANew.docx
@@ -653,7 +653,15 @@
                 <w:szCs w:val="18"/>
               </w:rPr>
               <w:tab/>
-              <w:t>99.995%</w:t>
+            </w:r>
+            <w:r>
+              <w:rPr>
+                <w:rFonts w:ascii="Times New Roman" w:eastAsia="等线" w:hAnsi="Times New Roman" w:cs="Times New Roman" w:hint="eastAsia"/>
+                <w:b/>
+                <w:sz w:val="18"/>
+                <w:szCs w:val="18"/>
+              </w:rPr>
+              <w:t>[Purity]</w:t>
             </w:r>
             <w:r>
               <w:rPr>

</xml_diff>